<commit_message>
Final Report is done on my side
</commit_message>
<xml_diff>
--- a/Final Report.docx
+++ b/Final Report.docx
@@ -5703,7 +5703,19 @@
         <w:rPr>
           <w:rFonts w:ascii="Times New Roman" w:eastAsia="Times New Roman" w:hAnsi="Times New Roman" w:cs="Times New Roman"/>
         </w:rPr>
-        <w:t>grammar, valence).   In the future, we could try increase our accuracy by using word embeddings in our classifiers as well as other preprocessing methods such as TF-IDF.</w:t>
+        <w:t>grammar, valence).   In the future, we could try increase our accuracy by using word embeddings</w:t>
+      </w:r>
+      <w:r>
+        <w:rPr>
+          <w:rFonts w:ascii="Times New Roman" w:eastAsia="Times New Roman" w:hAnsi="Times New Roman" w:cs="Times New Roman"/>
+        </w:rPr>
+        <w:t xml:space="preserve"> in our classifiers as well as other preprocessing methods such as TF-IDF.</w:t>
+      </w:r>
+      <w:r>
+        <w:rPr>
+          <w:rFonts w:ascii="Times New Roman" w:eastAsia="Times New Roman" w:hAnsi="Times New Roman" w:cs="Times New Roman"/>
+        </w:rPr>
+        <w:t xml:space="preserve"> Perhaps it might also be useful to look into clustering, as subreddit topics can often overlap and clustering can help to find other ways to group data together.</w:t>
       </w:r>
       <w:bookmarkStart w:id="0" w:name="_GoBack"/>
       <w:bookmarkEnd w:id="0"/>

</xml_diff>